<commit_message>
docs(opd/lab5): 📝 update report
</commit_message>
<xml_diff>
--- a/opd/lab5/docs/ОПД ЛР5 P3107 Рязанов Никита.docx
+++ b/opd/lab5/docs/ОПД ЛР5 P3107 Рязанов Никита.docx
@@ -3047,7 +3047,16 @@
               </w:rPr>
             </w:pPr>
             <w:r>
-              <w:t>CMP NUL</w:t>
+              <w:t xml:space="preserve">CMP </w:t>
+            </w:r>
+            <w:r>
+              <w:rPr>
+                <w:lang w:val="en-US"/>
+              </w:rPr>
+              <w:t>$</w:t>
+            </w:r>
+            <w:r>
+              <w:t>NUL</w:t>
             </w:r>
           </w:p>
         </w:tc>
@@ -3804,22 +3813,11 @@
       </w:r>
     </w:p>
     <w:p>
-      <w:pPr>
-        <w:rPr>
-          <w:lang w:val="en-US"/>
-        </w:rPr>
-      </w:pPr>
       <w:r>
         <w:t>Программа осуществляет посимвольный асинхронный вывод данных на ВУ-1. Вывод будет осуществляться до тех пор, пока не встретится стоп-символ.</w:t>
       </w:r>
     </w:p>
-    <w:p>
-      <w:pPr>
-        <w:rPr>
-          <w:lang w:val="en-US"/>
-        </w:rPr>
-      </w:pPr>
-    </w:p>
+    <w:p/>
     <w:p>
       <w:pPr>
         <w:rPr>
@@ -3846,9 +3844,6 @@
         <w:t>–</w:t>
       </w:r>
       <w:r>
-        <w:rPr>
-          <w:lang w:val="en-US"/>
-        </w:rPr>
         <w:t>283</w:t>
       </w:r>
       <w:r>
@@ -4059,10 +4054,7 @@
         <w:t>ISO</w:t>
       </w:r>
       <w:r>
-        <w:t>–</w:t>
-      </w:r>
-      <w:r>
-        <w:t>8859–5</w:t>
+        <w:t>–8859–5</w:t>
       </w:r>
     </w:p>
     <w:p>
@@ -4167,9 +4159,6 @@
     <w:p>
       <w:pPr>
         <w:ind w:left="-6" w:firstLine="0"/>
-        <w:rPr>
-          <w:lang w:val="en-US"/>
-        </w:rPr>
       </w:pPr>
       <w:r>
         <w:rPr>
@@ -4211,9 +4200,6 @@
     <w:p>
       <w:pPr>
         <w:ind w:firstLine="0"/>
-        <w:rPr>
-          <w:lang w:val="en-US"/>
-        </w:rPr>
       </w:pPr>
     </w:p>
     <w:p>
@@ -4222,14 +4208,8 @@
         <w:ind w:firstLine="0"/>
         <w:contextualSpacing w:val="0"/>
         <w:jc w:val="left"/>
-        <w:rPr>
-          <w:lang w:val="en-GB"/>
-        </w:rPr>
       </w:pPr>
       <w:r>
-        <w:rPr>
-          <w:lang w:val="en-GB"/>
-        </w:rPr>
         <w:br w:type="page"/>
       </w:r>
     </w:p>
@@ -31422,6 +31402,7 @@
   <w:style w:type="character" w:default="1" w:styleId="a0">
     <w:name w:val="Default Paragraph Font"/>
     <w:uiPriority w:val="1"/>
+    <w:semiHidden/>
     <w:unhideWhenUsed/>
   </w:style>
   <w:style w:type="table" w:default="1" w:styleId="a1">

</xml_diff>